<commit_message>
writing; pre ncc comments
</commit_message>
<xml_diff>
--- a/fig_concepts_ncc_bud.docx
+++ b/fig_concepts_ncc_bud.docx
@@ -3,6 +3,19 @@
 <w:document xmlns:wpc="http://schemas.microsoft.com/office/word/2010/wordprocessingCanvas" xmlns:cx="http://schemas.microsoft.com/office/drawing/2014/chartex" xmlns:cx1="http://schemas.microsoft.com/office/drawing/2015/9/8/chartex" xmlns:cx2="http://schemas.microsoft.com/office/drawing/2015/10/21/chartex" xmlns:cx3="http://schemas.microsoft.com/office/drawing/2016/5/9/chartex" xmlns:cx4="http://schemas.microsoft.com/office/drawing/2016/5/10/chartex" xmlns:cx5="http://schemas.microsoft.com/office/drawing/2016/5/11/chartex" xmlns:cx6="http://schemas.microsoft.com/office/drawing/2016/5/12/chartex" xmlns:cx7="http://schemas.microsoft.com/office/drawing/2016/5/13/chartex" xmlns:cx8="http://schemas.microsoft.com/office/drawing/2016/5/14/chartex" xmlns:mc="http://schemas.openxmlformats.org/markup-compatibility/2006" xmlns:aink="http://schemas.microsoft.com/office/drawing/2016/ink" xmlns:am3d="http://schemas.microsoft.com/office/drawing/2017/model3d" xmlns:o="urn:schemas-microsoft-com:office:office" xmlns:r="http://schemas.openxmlformats.org/officeDocument/2006/relationships" xmlns:m="http://schemas.openxmlformats.org/officeDocument/2006/math" xmlns:v="urn:schemas-microsoft-com:vml" xmlns:wp14="http://schemas.microsoft.com/office/word/2010/wordprocessingDrawing" xmlns:wp="http://schemas.openxmlformats.org/drawingml/2006/wordprocessingDrawing" xmlns:w10="urn:schemas-microsoft-com:office:word" xmlns:w="http://schemas.openxmlformats.org/wordprocessingml/2006/main" xmlns:w14="http://schemas.microsoft.com/office/word/2010/wordml" xmlns:w15="http://schemas.microsoft.com/office/word/2012/wordml" xmlns:w16cid="http://schemas.microsoft.com/office/word/2016/wordml/cid" xmlns:w16se="http://schemas.microsoft.com/office/word/2015/wordml/symex" xmlns:wpg="http://schemas.microsoft.com/office/word/2010/wordprocessingGroup" xmlns:wpi="http://schemas.microsoft.com/office/word/2010/wordprocessingInk" xmlns:wne="http://schemas.microsoft.com/office/word/2006/wordml" xmlns:wps="http://schemas.microsoft.com/office/word/2010/wordprocessingShape" mc:Ignorable="w14 w15 w16se w16cid wp14">
   <w:body>
     <w:p>
+      <w:pPr>
+        <w:rPr>
+          <w:b/>
+        </w:rPr>
+      </w:pPr>
+      <w:r>
+        <w:rPr>
+          <w:b/>
+        </w:rPr>
+        <w:t>NCC IGNORE FIGURE NUMBERS</w:t>
+      </w:r>
+    </w:p>
+    <w:p>
       <w:r>
         <w:t xml:space="preserve">Province wide – area of </w:t>
       </w:r>
@@ -34,15 +47,23 @@
       </w:r>
     </w:p>
     <w:p>
+      <w:pPr>
+        <w:pStyle w:val="Heading2"/>
+      </w:pPr>
+      <w:r>
+        <w:t>INTRO FIGURES</w:t>
+      </w:r>
+    </w:p>
+    <w:p>
       <w:r>
         <w:rPr>
           <w:noProof/>
         </w:rPr>
         <w:drawing>
-          <wp:inline distT="0" distB="0" distL="0" distR="0" wp14:anchorId="38ED08BF" wp14:editId="64F16C50">
+          <wp:inline distT="0" distB="0" distL="0" distR="0" wp14:anchorId="450E367C" wp14:editId="38CE8301">
             <wp:extent cx="5943600" cy="4365625"/>
             <wp:effectExtent l="0" t="0" r="0" b="0"/>
-            <wp:docPr id="27" name="Picture 27"/>
+            <wp:docPr id="9" name="Picture 9"/>
             <wp:cNvGraphicFramePr>
               <a:graphicFrameLocks xmlns:a="http://schemas.openxmlformats.org/drawingml/2006/main" noChangeAspect="1"/>
             </wp:cNvGraphicFramePr>
@@ -77,59 +98,41 @@
     </w:p>
     <w:p>
       <w:r>
-        <w:t>Figure 1: Proportion of protected and unprotected areas by BEC zone in terrestrial British Columbia.</w:t>
-      </w:r>
-    </w:p>
-    <w:p>
-      <w:r>
-        <w:t>Figure 1 shows the proportion of</w:t>
-      </w:r>
-      <w:r>
-        <w:t xml:space="preserve"> land for each</w:t>
-      </w:r>
-      <w:r>
-        <w:t xml:space="preserve"> BEC zone</w:t>
-      </w:r>
-      <w:r>
-        <w:t xml:space="preserve"> in protected and unprotected areas</w:t>
-      </w:r>
-      <w:r>
-        <w:t xml:space="preserve"> within the province of British Columbia. Most BEC zones comprise similar proportions of the province</w:t>
-      </w:r>
-      <w:r>
-        <w:t xml:space="preserve"> in both protected and unprotected areas</w:t>
-      </w:r>
-      <w:r>
-        <w:t>. BAFA</w:t>
-      </w:r>
-      <w:r>
-        <w:t xml:space="preserve">, </w:t>
-      </w:r>
-      <w:r>
-        <w:t>SWB</w:t>
-      </w:r>
-      <w:r>
-        <w:t>, and PP</w:t>
-      </w:r>
-      <w:r>
-        <w:t xml:space="preserve"> are overrepresented in protected areas. BWBS and SBS are both underrepresented in protected areas.</w:t>
-      </w:r>
-    </w:p>
-    <w:p>
-      <w:bookmarkStart w:id="0" w:name="_GoBack"/>
-      <w:bookmarkEnd w:id="0"/>
-    </w:p>
-    <w:p>
+        <w:t xml:space="preserve">Figure 1: Boxplots of percent protected of each BEC subzone by BEC zone. </w:t>
+      </w:r>
+      <w:r>
+        <w:t>Blue</w:t>
+      </w:r>
+      <w:r>
+        <w:t xml:space="preserve"> line indicates the 10% protection goal for every ecoregion outlined in Target 1.1 in the 2010 biodiversity targets</w:t>
+      </w:r>
+      <w:r>
+        <w:t>, and the red line indicates the 17% of total area protected globally in the Aichi Target 11</w:t>
+      </w:r>
+      <w:r>
+        <w:t>.</w:t>
+      </w:r>
+      <w:r>
+        <w:t xml:space="preserve"> Numbers to the right of </w:t>
+      </w:r>
+      <w:r>
+        <w:t>the BEC labels indicate the number of subzones in the zone.</w:t>
+      </w:r>
+    </w:p>
+    <w:p>
+      <w:r>
+        <w:lastRenderedPageBreak/>
+        <w:t>Study area figure</w:t>
+      </w:r>
       <w:r>
         <w:rPr>
           <w:noProof/>
         </w:rPr>
-        <w:lastRenderedPageBreak/>
         <w:drawing>
-          <wp:inline distT="0" distB="0" distL="0" distR="0" wp14:anchorId="395D0A6C" wp14:editId="6AC17249">
-            <wp:extent cx="5943600" cy="4346575"/>
+          <wp:inline distT="0" distB="0" distL="0" distR="0" wp14:anchorId="386709D8" wp14:editId="3A037068">
+            <wp:extent cx="5943600" cy="4362450"/>
             <wp:effectExtent l="0" t="0" r="0" b="0"/>
-            <wp:docPr id="4" name="Picture 4"/>
+            <wp:docPr id="8" name="Picture 8"/>
             <wp:cNvGraphicFramePr>
               <a:graphicFrameLocks xmlns:a="http://schemas.openxmlformats.org/drawingml/2006/main" noChangeAspect="1"/>
             </wp:cNvGraphicFramePr>
@@ -137,23 +140,36 @@
               <a:graphicData uri="http://schemas.openxmlformats.org/drawingml/2006/picture">
                 <pic:pic xmlns:pic="http://schemas.openxmlformats.org/drawingml/2006/picture">
                   <pic:nvPicPr>
-                    <pic:cNvPr id="1" name=""/>
-                    <pic:cNvPicPr/>
+                    <pic:cNvPr id="0" name="Picture 1"/>
+                    <pic:cNvPicPr>
+                      <a:picLocks noChangeAspect="1" noChangeArrowheads="1"/>
+                    </pic:cNvPicPr>
                   </pic:nvPicPr>
                   <pic:blipFill>
-                    <a:blip r:embed="rId5"/>
+                    <a:blip r:embed="rId5" cstate="print">
+                      <a:extLst>
+                        <a:ext uri="{28A0092B-C50C-407E-A947-70E740481C1C}">
+                          <a14:useLocalDpi xmlns:a14="http://schemas.microsoft.com/office/drawing/2010/main" val="0"/>
+                        </a:ext>
+                      </a:extLst>
+                    </a:blip>
+                    <a:srcRect/>
                     <a:stretch>
                       <a:fillRect/>
                     </a:stretch>
                   </pic:blipFill>
-                  <pic:spPr>
+                  <pic:spPr bwMode="auto">
                     <a:xfrm>
                       <a:off x="0" y="0"/>
-                      <a:ext cx="5943600" cy="4346575"/>
+                      <a:ext cx="5943600" cy="4362450"/>
                     </a:xfrm>
                     <a:prstGeom prst="rect">
                       <a:avLst/>
                     </a:prstGeom>
+                    <a:noFill/>
+                    <a:ln>
+                      <a:noFill/>
+                    </a:ln>
                   </pic:spPr>
                 </pic:pic>
               </a:graphicData>
@@ -164,29 +180,42 @@
     </w:p>
     <w:p>
       <w:r>
-        <w:t xml:space="preserve">FIGURE 1: By </w:t>
+        <w:t xml:space="preserve">Figure 2: </w:t>
+      </w:r>
+      <w:r>
+        <w:t>Map of BEC zones and protected areas in British Columbia</w:t>
+      </w:r>
+      <w:r>
+        <w:t xml:space="preserve"> (Data source: BC Government (2021) and Canada Wildlife Services (2020).</w:t>
+      </w:r>
+    </w:p>
+    <w:p/>
+    <w:p>
+      <w:r>
+        <w:t xml:space="preserve">Data figure? Showcasing layers? </w:t>
       </w:r>
       <w:proofErr w:type="spellStart"/>
       <w:r>
-        <w:t>bec</w:t>
+        <w:t>Batlow</w:t>
       </w:r>
       <w:proofErr w:type="spellEnd"/>
       <w:r>
-        <w:t xml:space="preserve"> zone, proportion of protected</w:t>
-      </w:r>
-      <w:r>
-        <w:t xml:space="preserve"> (inner circle)</w:t>
-      </w:r>
-      <w:r>
-        <w:t xml:space="preserve"> and unprotected</w:t>
-      </w:r>
-      <w:r>
-        <w:t xml:space="preserve"> (outer circle). (note to NCC there will be a label for this in the plot I just haven’t done it yet). I want to add a scatter plot of percentages as I think this will show it better.</w:t>
-      </w:r>
-    </w:p>
-    <w:p>
-      <w:r>
-        <w:t>Figure 1 shows the proportion of BEC zones within the province of British Columbia. Most BEC zones comprise similar proportions of the province. BAFA and SWB are both overrepresented in protected areas. BWBS and SBS are both underrepresented in protected areas.</w:t>
+        <w:t xml:space="preserve"> palette </w:t>
+      </w:r>
+    </w:p>
+    <w:p>
+      <w:r>
+        <w:t>Not sure how exactly to do this. Map for each: land cover, disturbance, 1 structure attribute and an inset map of which park it is?</w:t>
+      </w:r>
+    </w:p>
+    <w:p/>
+    <w:p>
+      <w:pPr>
+        <w:pStyle w:val="Heading2"/>
+      </w:pPr>
+      <w:r>
+        <w:lastRenderedPageBreak/>
+        <w:t>Results Figures</w:t>
       </w:r>
     </w:p>
     <w:p>
@@ -194,12 +223,11 @@
         <w:rPr>
           <w:noProof/>
         </w:rPr>
-        <w:lastRenderedPageBreak/>
         <w:drawing>
-          <wp:inline distT="0" distB="0" distL="0" distR="0" wp14:anchorId="5CB82EBE" wp14:editId="36D765C7">
+          <wp:inline distT="0" distB="0" distL="0" distR="0" wp14:anchorId="38ED08BF" wp14:editId="64F16C50">
             <wp:extent cx="5943600" cy="4365625"/>
             <wp:effectExtent l="0" t="0" r="0" b="0"/>
-            <wp:docPr id="17" name="Picture 17"/>
+            <wp:docPr id="27" name="Picture 27"/>
             <wp:cNvGraphicFramePr>
               <a:graphicFrameLocks xmlns:a="http://schemas.openxmlformats.org/drawingml/2006/main" noChangeAspect="1"/>
             </wp:cNvGraphicFramePr>
@@ -234,19 +262,12 @@
     </w:p>
     <w:p>
       <w:r>
-        <w:t>Figure 1:</w:t>
-      </w:r>
-      <w:r>
-        <w:t xml:space="preserve"> </w:t>
-      </w:r>
-      <w:r>
-        <w:t xml:space="preserve">Proportion of protected and unprotected areas by BEC </w:t>
-      </w:r>
-      <w:r>
-        <w:t>sub</w:t>
-      </w:r>
-      <w:r>
-        <w:t>zone in terrestrial British Columbia.</w:t>
+        <w:t>Figure 1: Proportion of protected and unprotected areas by BEC zone in terrestrial British Columbia.</w:t>
+      </w:r>
+    </w:p>
+    <w:p>
+      <w:r>
+        <w:t>Figure 1 shows the proportion of land for each BEC zone in protected and unprotected areas within the province of British Columbia. Most BEC zones comprise similar proportions of the province in both protected and unprotected areas. BAFA, SWB, and PP are overrepresented in protected areas. BWBS and SBS are both underrepresented in protected areas.</w:t>
       </w:r>
     </w:p>
     <w:p/>
@@ -255,11 +276,12 @@
         <w:rPr>
           <w:noProof/>
         </w:rPr>
+        <w:lastRenderedPageBreak/>
         <w:drawing>
-          <wp:inline distT="0" distB="0" distL="0" distR="0" wp14:anchorId="3DA3218D" wp14:editId="67FE37A3">
-            <wp:extent cx="5943600" cy="2945130"/>
-            <wp:effectExtent l="0" t="0" r="0" b="7620"/>
-            <wp:docPr id="6" name="Picture 6"/>
+          <wp:inline distT="0" distB="0" distL="0" distR="0" wp14:anchorId="395D0A6C" wp14:editId="6AC17249">
+            <wp:extent cx="5943600" cy="4346575"/>
+            <wp:effectExtent l="0" t="0" r="0" b="0"/>
+            <wp:docPr id="4" name="Picture 4"/>
             <wp:cNvGraphicFramePr>
               <a:graphicFrameLocks xmlns:a="http://schemas.openxmlformats.org/drawingml/2006/main" noChangeAspect="1"/>
             </wp:cNvGraphicFramePr>
@@ -279,7 +301,7 @@
                   <pic:spPr>
                     <a:xfrm>
                       <a:off x="0" y="0"/>
-                      <a:ext cx="5943600" cy="2945130"/>
+                      <a:ext cx="5943600" cy="4346575"/>
                     </a:xfrm>
                     <a:prstGeom prst="rect">
                       <a:avLst/>
@@ -294,56 +316,42 @@
     </w:p>
     <w:p>
       <w:r>
+        <w:t xml:space="preserve">FIGURE 1: By </w:t>
+      </w:r>
+      <w:proofErr w:type="spellStart"/>
+      <w:r>
+        <w:t>bec</w:t>
+      </w:r>
+      <w:proofErr w:type="spellEnd"/>
+      <w:r>
+        <w:t xml:space="preserve"> zone, proportion of protected</w:t>
+      </w:r>
+      <w:r>
+        <w:t xml:space="preserve"> (inner circle)</w:t>
+      </w:r>
+      <w:r>
+        <w:t xml:space="preserve"> and unprotected</w:t>
+      </w:r>
+      <w:r>
+        <w:t xml:space="preserve"> (outer circle). (note to NCC there will be a label for this in the plot I just haven’t done it yet). I want to add a scatter plot of percentages as I think this will show it better.</w:t>
+      </w:r>
+    </w:p>
+    <w:p>
+      <w:r>
+        <w:t>Figure 1 shows the proportion of BEC zones within the province of British Columbia. Most BEC zones comprise similar proportions of the province. BAFA and SWB are both overrepresented in protected areas. BWBS and SBS are both underrepresented in protected areas.</w:t>
+      </w:r>
+    </w:p>
+    <w:p>
+      <w:r>
+        <w:rPr>
+          <w:noProof/>
+        </w:rPr>
         <w:lastRenderedPageBreak/>
-        <w:t xml:space="preserve">FIGURE </w:t>
-      </w:r>
-      <w:r>
-        <w:t>2</w:t>
-      </w:r>
-      <w:r>
-        <w:t>: across province, pie charts of</w:t>
-      </w:r>
-      <w:r>
-        <w:t xml:space="preserve"> (A)</w:t>
-      </w:r>
-      <w:r>
-        <w:t xml:space="preserve"> </w:t>
-      </w:r>
-      <w:proofErr w:type="spellStart"/>
-      <w:r>
-        <w:t>lcc</w:t>
-      </w:r>
-      <w:proofErr w:type="spellEnd"/>
-      <w:r>
-        <w:t xml:space="preserve"> proportion, </w:t>
-      </w:r>
-      <w:r>
-        <w:t>(B) disturbance</w:t>
-      </w:r>
-    </w:p>
-    <w:p>
-      <w:r>
-        <w:t xml:space="preserve">Figure 2 shows the proportion of land cover and disturbance across the province of British Columbia. Coniferous and herbs are more common in unprotected areas, while classes which often do not grow vegetation through </w:t>
-      </w:r>
-      <w:proofErr w:type="spellStart"/>
-      <w:r>
-        <w:t>sucession</w:t>
-      </w:r>
-      <w:proofErr w:type="spellEnd"/>
-      <w:r>
-        <w:t xml:space="preserve"> (water, snow/ice, rock/rubble, and exposed/barren land) are more common in protected areas. Fire disturbances are similarly common throughout the entire province, while harvesting disturbances are primarily found in the unprotected regions.</w:t>
-      </w:r>
-    </w:p>
-    <w:p>
-      <w:r>
-        <w:rPr>
-          <w:noProof/>
-        </w:rPr>
         <w:drawing>
-          <wp:inline distT="0" distB="0" distL="0" distR="0" wp14:anchorId="1D1B55ED" wp14:editId="77E23BDA">
-            <wp:extent cx="5943600" cy="4346575"/>
+          <wp:inline distT="0" distB="0" distL="0" distR="0" wp14:anchorId="5CB82EBE" wp14:editId="36D765C7">
+            <wp:extent cx="5943600" cy="4365625"/>
             <wp:effectExtent l="0" t="0" r="0" b="0"/>
-            <wp:docPr id="1" name="Picture 1"/>
+            <wp:docPr id="17" name="Picture 17"/>
             <wp:cNvGraphicFramePr>
               <a:graphicFrameLocks xmlns:a="http://schemas.openxmlformats.org/drawingml/2006/main" noChangeAspect="1"/>
             </wp:cNvGraphicFramePr>
@@ -363,7 +371,7 @@
                   <pic:spPr>
                     <a:xfrm>
                       <a:off x="0" y="0"/>
-                      <a:ext cx="5943600" cy="4346575"/>
+                      <a:ext cx="5943600" cy="4365625"/>
                     </a:xfrm>
                     <a:prstGeom prst="rect">
                       <a:avLst/>
@@ -378,41 +386,23 @@
     </w:p>
     <w:p>
       <w:r>
-        <w:t xml:space="preserve">FIGURE 3: area of BEC based on </w:t>
-      </w:r>
-      <w:proofErr w:type="spellStart"/>
-      <w:r>
-        <w:t>elev</w:t>
-      </w:r>
-      <w:proofErr w:type="spellEnd"/>
-    </w:p>
-    <w:p>
-      <w:commentRangeStart w:id="1"/>
-      <w:r>
-        <w:t>Figure 3 shows the area of each BEC zone in protected and unprotected areas as elevation increases, along with the percent of total terrestrial area protected at these elevations.</w:t>
-      </w:r>
-      <w:commentRangeEnd w:id="1"/>
-      <w:r>
-        <w:rPr>
-          <w:rStyle w:val="CommentReference"/>
-        </w:rPr>
-        <w:commentReference w:id="1"/>
-      </w:r>
-      <w:r>
-        <w:t xml:space="preserve"> As elevation increases, more of the land become protected until around 4000m, where 100% of the land becomes protected. BEC zone representation varies with protected status as well as elevation. In protected areas at high elevations, the BAFA zone dominates, whereas in unprotected areas, the majority of available land is CMA. Between 500-750m elevation, CWH is more prominent in protected areas, while BWBS takes this place in unprotected areas.</w:t>
-      </w:r>
-    </w:p>
+        <w:t>Figure 1:</w:t>
+      </w:r>
+      <w:r>
+        <w:t xml:space="preserve"> Proportion of protected and unprotected areas by BEC subzone in terrestrial British Columbia.</w:t>
+      </w:r>
+    </w:p>
+    <w:p/>
     <w:p>
       <w:r>
         <w:rPr>
           <w:noProof/>
         </w:rPr>
-        <w:lastRenderedPageBreak/>
         <w:drawing>
-          <wp:inline distT="0" distB="0" distL="0" distR="0" wp14:anchorId="7CB22E87" wp14:editId="008F769A">
-            <wp:extent cx="5943600" cy="4346575"/>
-            <wp:effectExtent l="0" t="0" r="0" b="0"/>
-            <wp:docPr id="5" name="Picture 5"/>
+          <wp:inline distT="0" distB="0" distL="0" distR="0" wp14:anchorId="3DA3218D" wp14:editId="67FE37A3">
+            <wp:extent cx="5943600" cy="2945130"/>
+            <wp:effectExtent l="0" t="0" r="0" b="7620"/>
+            <wp:docPr id="6" name="Picture 6"/>
             <wp:cNvGraphicFramePr>
               <a:graphicFrameLocks xmlns:a="http://schemas.openxmlformats.org/drawingml/2006/main" noChangeAspect="1"/>
             </wp:cNvGraphicFramePr>
@@ -424,7 +414,91 @@
                     <pic:cNvPicPr/>
                   </pic:nvPicPr>
                   <pic:blipFill>
-                    <a:blip r:embed="rId12"/>
+                    <a:blip r:embed="rId9"/>
+                    <a:stretch>
+                      <a:fillRect/>
+                    </a:stretch>
+                  </pic:blipFill>
+                  <pic:spPr>
+                    <a:xfrm>
+                      <a:off x="0" y="0"/>
+                      <a:ext cx="5943600" cy="2945130"/>
+                    </a:xfrm>
+                    <a:prstGeom prst="rect">
+                      <a:avLst/>
+                    </a:prstGeom>
+                  </pic:spPr>
+                </pic:pic>
+              </a:graphicData>
+            </a:graphic>
+          </wp:inline>
+        </w:drawing>
+      </w:r>
+    </w:p>
+    <w:p>
+      <w:r>
+        <w:lastRenderedPageBreak/>
+        <w:t xml:space="preserve">FIGURE </w:t>
+      </w:r>
+      <w:r>
+        <w:t>2</w:t>
+      </w:r>
+      <w:r>
+        <w:t>: across province, pie charts of</w:t>
+      </w:r>
+      <w:r>
+        <w:t xml:space="preserve"> (A)</w:t>
+      </w:r>
+      <w:r>
+        <w:t xml:space="preserve"> </w:t>
+      </w:r>
+      <w:proofErr w:type="spellStart"/>
+      <w:r>
+        <w:t>lcc</w:t>
+      </w:r>
+      <w:proofErr w:type="spellEnd"/>
+      <w:r>
+        <w:t xml:space="preserve"> proportion, </w:t>
+      </w:r>
+      <w:r>
+        <w:t>(B) disturbance</w:t>
+      </w:r>
+    </w:p>
+    <w:p>
+      <w:r>
+        <w:t xml:space="preserve">Figure 2 shows the proportion of land cover and disturbance across the province of British Columbia. Coniferous and herbs are more common in unprotected areas, while classes which often do not grow vegetation through </w:t>
+      </w:r>
+      <w:proofErr w:type="spellStart"/>
+      <w:r>
+        <w:t>sucession</w:t>
+      </w:r>
+      <w:proofErr w:type="spellEnd"/>
+      <w:r>
+        <w:t xml:space="preserve"> (water, snow/ice, rock/rubble, and exposed/barren land) are more common in protected areas. Fire disturbances are similarly common throughout the entire province, while harvesting disturbances are primarily found in the unprotected regions.</w:t>
+      </w:r>
+    </w:p>
+    <w:p>
+      <w:r>
+        <w:rPr>
+          <w:noProof/>
+        </w:rPr>
+        <w:drawing>
+          <wp:inline distT="0" distB="0" distL="0" distR="0" wp14:anchorId="1D1B55ED" wp14:editId="77E23BDA">
+            <wp:extent cx="5943600" cy="4346575"/>
+            <wp:effectExtent l="0" t="0" r="0" b="0"/>
+            <wp:docPr id="1" name="Picture 1"/>
+            <wp:cNvGraphicFramePr>
+              <a:graphicFrameLocks xmlns:a="http://schemas.openxmlformats.org/drawingml/2006/main" noChangeAspect="1"/>
+            </wp:cNvGraphicFramePr>
+            <a:graphic xmlns:a="http://schemas.openxmlformats.org/drawingml/2006/main">
+              <a:graphicData uri="http://schemas.openxmlformats.org/drawingml/2006/picture">
+                <pic:pic xmlns:pic="http://schemas.openxmlformats.org/drawingml/2006/picture">
+                  <pic:nvPicPr>
+                    <pic:cNvPr id="1" name=""/>
+                    <pic:cNvPicPr/>
+                  </pic:nvPicPr>
+                  <pic:blipFill>
+                    <a:blip r:embed="rId10"/>
                     <a:stretch>
                       <a:fillRect/>
                     </a:stretch>
@@ -447,118 +521,41 @@
     </w:p>
     <w:p>
       <w:r>
-        <w:t xml:space="preserve">FIGURE 4: area of LCC based on </w:t>
+        <w:t xml:space="preserve">FIGURE 3: area of BEC based on </w:t>
       </w:r>
       <w:proofErr w:type="spellStart"/>
       <w:r>
         <w:t>elev</w:t>
       </w:r>
       <w:proofErr w:type="spellEnd"/>
-      <w:r>
-        <w:t xml:space="preserve"> </w:t>
-      </w:r>
-    </w:p>
-    <w:p>
-      <w:r>
-        <w:t>Figure 4 shows land cover classes in the province of British Columbia as elevation changes. Generally, there are similar patterns in land cover classes across the elevation gradient. However, protected areas have more coniferous forest at low elevations, whereas unprotected areas have more mixed-wood forests. Wetland classes are found at similar elevations (up to 800m), however within protected areas wetlands are more dominant closer to sea level, and in unprotected areas wetlands are found at higher percentages until their max elevation. There is no high elevation (&gt;2000m) water found in unprotected areas, it is all found within the protected regions of British Columbia.</w:t>
-      </w:r>
-    </w:p>
-    <w:p>
-      <w:commentRangeStart w:id="2"/>
+    </w:p>
+    <w:p>
+      <w:commentRangeStart w:id="0"/>
+      <w:r>
+        <w:t>Figure 3 shows the area of each BEC zone in protected and unprotected areas as elevation increases, along with the percent of total terrestrial area protected at these elevations.</w:t>
+      </w:r>
+      <w:commentRangeEnd w:id="0"/>
+      <w:r>
+        <w:rPr>
+          <w:rStyle w:val="CommentReference"/>
+        </w:rPr>
+        <w:commentReference w:id="0"/>
+      </w:r>
+      <w:r>
+        <w:t xml:space="preserve"> As elevation increases, more of the land become protected until around 4000m, where 100% of the land becomes protected. BEC zone representation varies with protected status as well as elevation. In protected areas at high elevations, the BAFA zone dominates, whereas in unprotected areas, the majority of available land is CMA. Between 500-750m elevation, CWH is more prominent in protected areas, while BWBS takes this place in unprotected areas.</w:t>
+      </w:r>
+    </w:p>
+    <w:p>
       <w:r>
         <w:rPr>
           <w:noProof/>
         </w:rPr>
         <w:lastRenderedPageBreak/>
         <w:drawing>
-          <wp:inline distT="0" distB="0" distL="0" distR="0" wp14:anchorId="1E9EF128" wp14:editId="4139BCED">
-            <wp:extent cx="5943600" cy="4359910"/>
-            <wp:effectExtent l="0" t="0" r="0" b="2540"/>
-            <wp:docPr id="3" name="Picture 3"/>
-            <wp:cNvGraphicFramePr>
-              <a:graphicFrameLocks xmlns:a="http://schemas.openxmlformats.org/drawingml/2006/main" noChangeAspect="1"/>
-            </wp:cNvGraphicFramePr>
-            <a:graphic xmlns:a="http://schemas.openxmlformats.org/drawingml/2006/main">
-              <a:graphicData uri="http://schemas.openxmlformats.org/drawingml/2006/picture">
-                <pic:pic xmlns:pic="http://schemas.openxmlformats.org/drawingml/2006/picture">
-                  <pic:nvPicPr>
-                    <pic:cNvPr id="1" name=""/>
-                    <pic:cNvPicPr/>
-                  </pic:nvPicPr>
-                  <pic:blipFill>
-                    <a:blip r:embed="rId13"/>
-                    <a:stretch>
-                      <a:fillRect/>
-                    </a:stretch>
-                  </pic:blipFill>
-                  <pic:spPr>
-                    <a:xfrm>
-                      <a:off x="0" y="0"/>
-                      <a:ext cx="5943600" cy="4359910"/>
-                    </a:xfrm>
-                    <a:prstGeom prst="rect">
-                      <a:avLst/>
-                    </a:prstGeom>
-                  </pic:spPr>
-                </pic:pic>
-              </a:graphicData>
-            </a:graphic>
-          </wp:inline>
-        </w:drawing>
-      </w:r>
-      <w:commentRangeEnd w:id="2"/>
-      <w:r>
-        <w:rPr>
-          <w:rStyle w:val="CommentReference"/>
-        </w:rPr>
-        <w:commentReference w:id="2"/>
-      </w:r>
-    </w:p>
-    <w:p>
-      <w:r>
-        <w:t xml:space="preserve">FIGURE 5: Disturbance by </w:t>
-      </w:r>
-      <w:r>
-        <w:t>Latitude</w:t>
-      </w:r>
-    </w:p>
-    <w:p>
-      <w:r>
-        <w:t xml:space="preserve">Figure 5 shows the percentage of area disturbed in protected and unprotected areas by latitude. Fire disturbances are found at similar rates across latitudes. </w:t>
-      </w:r>
-      <w:r>
-        <w:t xml:space="preserve">Protected areas have much less harvesting than </w:t>
-      </w:r>
-      <w:r>
-        <w:t>un</w:t>
-      </w:r>
-      <w:r>
-        <w:t xml:space="preserve">protected areas at all latitudes. </w:t>
-      </w:r>
-      <w:r>
-        <w:t xml:space="preserve">Unprotected harvesting rates are reduced to those of protected areas above </w:t>
-      </w:r>
-      <w:r>
-        <w:rPr>
-          <w:highlight w:val="yellow"/>
-        </w:rPr>
-        <w:t>30000</w:t>
-      </w:r>
-      <w:r>
-        <w:t xml:space="preserve"> latitude.</w:t>
-      </w:r>
-    </w:p>
-    <w:p>
-      <w:r>
-        <w:rPr>
-          <w:noProof/>
-        </w:rPr>
-        <w:lastRenderedPageBreak/>
-        <w:drawing>
-          <wp:inline distT="0" distB="0" distL="0" distR="0" wp14:anchorId="79E25965" wp14:editId="6C6D8405">
-            <wp:extent cx="5943600" cy="3166745"/>
+          <wp:inline distT="0" distB="0" distL="0" distR="0" wp14:anchorId="7CB22E87" wp14:editId="008F769A">
+            <wp:extent cx="5943600" cy="4346575"/>
             <wp:effectExtent l="0" t="0" r="0" b="0"/>
-            <wp:docPr id="15" name="Picture 15"/>
+            <wp:docPr id="5" name="Picture 5"/>
             <wp:cNvGraphicFramePr>
               <a:graphicFrameLocks xmlns:a="http://schemas.openxmlformats.org/drawingml/2006/main" noChangeAspect="1"/>
             </wp:cNvGraphicFramePr>
@@ -578,7 +575,7 @@
                   <pic:spPr>
                     <a:xfrm>
                       <a:off x="0" y="0"/>
-                      <a:ext cx="5943600" cy="3166745"/>
+                      <a:ext cx="5943600" cy="4346575"/>
                     </a:xfrm>
                     <a:prstGeom prst="rect">
                       <a:avLst/>
@@ -593,83 +590,32 @@
     </w:p>
     <w:p>
       <w:r>
-        <w:t xml:space="preserve">FIGURE </w:t>
-      </w:r>
-      <w:r>
-        <w:t>6</w:t>
-      </w:r>
-      <w:r>
-        <w:t xml:space="preserve">: </w:t>
-      </w:r>
-      <w:r>
-        <w:t xml:space="preserve">Proportion of significant two-tailed T-Tests comparing forest structural metrics </w:t>
-      </w:r>
-      <w:r>
-        <w:t xml:space="preserve">for BEC subzones </w:t>
-      </w:r>
-      <w:r>
-        <w:t xml:space="preserve">in protected and unprotected areas by BEC </w:t>
-      </w:r>
-      <w:r>
-        <w:t>zone</w:t>
-      </w:r>
-      <w:r>
-        <w:t>.</w:t>
-      </w:r>
-    </w:p>
-    <w:p/>
-    <w:p>
-      <w:commentRangeStart w:id="3"/>
-      <w:r>
-        <w:t xml:space="preserve">Known that </w:t>
-      </w:r>
-      <w:proofErr w:type="spellStart"/>
-      <w:r>
-        <w:t>bec</w:t>
-      </w:r>
-      <w:proofErr w:type="spellEnd"/>
-      <w:r>
-        <w:t xml:space="preserve"> area is generally well represented, but how does forest structure compare</w:t>
-      </w:r>
-      <w:commentRangeEnd w:id="3"/>
-      <w:r>
-        <w:rPr>
-          <w:rStyle w:val="CommentReference"/>
-        </w:rPr>
-        <w:commentReference w:id="3"/>
-      </w:r>
-    </w:p>
-    <w:p>
-      <w:r>
-        <w:t xml:space="preserve">Height, cover, biomass, </w:t>
-      </w:r>
-      <w:proofErr w:type="spellStart"/>
-      <w:r>
-        <w:t>elev_cv</w:t>
-      </w:r>
-      <w:proofErr w:type="spellEnd"/>
-    </w:p>
-    <w:p>
-      <w:r>
-        <w:t>What structures are missing?</w:t>
-      </w:r>
-    </w:p>
-    <w:p>
-      <w:r>
-        <w:t>Using 4 variables makes it VERY difficult to do the triple axis plot that would be very cool</w:t>
-      </w:r>
-    </w:p>
-    <w:p>
+        <w:t xml:space="preserve">FIGURE 4: </w:t>
+      </w:r>
+      <w:r>
+        <w:t>Land cover proportions across British Columbia by elevation.</w:t>
+      </w:r>
+      <w:r>
+        <w:t xml:space="preserve"> </w:t>
+      </w:r>
+    </w:p>
+    <w:p>
+      <w:r>
+        <w:t>Figure 4 shows land cover classes in the province of British Columbia as elevation changes. Generally, there are similar patterns in land cover classes across the elevation gradient. However, protected areas have more coniferous forest at low elevations, whereas unprotected areas have more mixed-wood forests. Wetland classes are found at similar elevations (up to 800m), however within protected areas wetlands are more dominant closer to sea level, and in unprotected areas wetlands are found at higher percentages until their max elevation. There is no high elevation (&gt;2000m) water found in unprotected areas, it is all found within the protected regions of British Columbia.</w:t>
+      </w:r>
+    </w:p>
+    <w:p>
+      <w:commentRangeStart w:id="1"/>
       <w:r>
         <w:rPr>
           <w:noProof/>
         </w:rPr>
         <w:lastRenderedPageBreak/>
         <w:drawing>
-          <wp:inline distT="0" distB="0" distL="0" distR="0" wp14:anchorId="7F40E416" wp14:editId="1D99E254">
+          <wp:inline distT="0" distB="0" distL="0" distR="0" wp14:anchorId="1E9EF128" wp14:editId="4139BCED">
             <wp:extent cx="5943600" cy="4359910"/>
             <wp:effectExtent l="0" t="0" r="0" b="2540"/>
-            <wp:docPr id="10" name="Picture 10"/>
+            <wp:docPr id="3" name="Picture 3"/>
             <wp:cNvGraphicFramePr>
               <a:graphicFrameLocks xmlns:a="http://schemas.openxmlformats.org/drawingml/2006/main" noChangeAspect="1"/>
             </wp:cNvGraphicFramePr>
@@ -701,36 +647,45 @@
           </wp:inline>
         </w:drawing>
       </w:r>
-    </w:p>
-    <w:p/>
-    <w:p>
-      <w:r>
-        <w:t xml:space="preserve">FIGURE </w:t>
-      </w:r>
-      <w:r>
-        <w:t>7</w:t>
-      </w:r>
-      <w:r>
-        <w:t xml:space="preserve">: triple axis plot, 127 vectors in 3d space from protected mean to unprotected mean, </w:t>
-      </w:r>
-      <w:proofErr w:type="spellStart"/>
-      <w:r>
-        <w:t>coloured</w:t>
-      </w:r>
-      <w:proofErr w:type="spellEnd"/>
-      <w:r>
-        <w:t xml:space="preserve"> by </w:t>
-      </w:r>
-      <w:proofErr w:type="spellStart"/>
-      <w:r>
-        <w:t>bec</w:t>
-      </w:r>
-      <w:proofErr w:type="spellEnd"/>
-      <w:r>
-        <w:t xml:space="preserve"> zone</w:t>
-      </w:r>
-    </w:p>
-    <w:p/>
+      <w:commentRangeEnd w:id="1"/>
+      <w:r>
+        <w:rPr>
+          <w:rStyle w:val="CommentReference"/>
+        </w:rPr>
+        <w:commentReference w:id="1"/>
+      </w:r>
+    </w:p>
+    <w:p>
+      <w:r>
+        <w:t xml:space="preserve">FIGURE 5: </w:t>
+      </w:r>
+      <w:r>
+        <w:t>Disturbance proportions across British Columbia by latitude.</w:t>
+      </w:r>
+    </w:p>
+    <w:p>
+      <w:r>
+        <w:t xml:space="preserve">Figure 5 shows the percentage of area disturbed in protected and unprotected areas by latitude. Fire disturbances are found at similar rates across latitudes. </w:t>
+      </w:r>
+      <w:r>
+        <w:t xml:space="preserve">Protected areas have much less harvesting than unprotected areas at all latitudes. Unprotected harvesting rates </w:t>
+      </w:r>
+      <w:r>
+        <w:t>lower</w:t>
+      </w:r>
+      <w:r>
+        <w:t xml:space="preserve"> to those of protected areas above </w:t>
+      </w:r>
+      <w:r>
+        <w:rPr>
+          <w:highlight w:val="yellow"/>
+        </w:rPr>
+        <w:t>30000</w:t>
+      </w:r>
+      <w:r>
+        <w:t xml:space="preserve"> latitude.</w:t>
+      </w:r>
+    </w:p>
     <w:p>
       <w:r>
         <w:rPr>
@@ -738,10 +693,10 @@
         </w:rPr>
         <w:lastRenderedPageBreak/>
         <w:drawing>
-          <wp:inline distT="0" distB="0" distL="0" distR="0" wp14:anchorId="756411D9" wp14:editId="78CD5529">
-            <wp:extent cx="5943600" cy="4365625"/>
+          <wp:inline distT="0" distB="0" distL="0" distR="0" wp14:anchorId="79E25965" wp14:editId="6C6D8405">
+            <wp:extent cx="5943600" cy="3166745"/>
             <wp:effectExtent l="0" t="0" r="0" b="0"/>
-            <wp:docPr id="20" name="Picture 20"/>
+            <wp:docPr id="15" name="Picture 15"/>
             <wp:cNvGraphicFramePr>
               <a:graphicFrameLocks xmlns:a="http://schemas.openxmlformats.org/drawingml/2006/main" noChangeAspect="1"/>
             </wp:cNvGraphicFramePr>
@@ -761,7 +716,7 @@
                   <pic:spPr>
                     <a:xfrm>
                       <a:off x="0" y="0"/>
-                      <a:ext cx="5943600" cy="4365625"/>
+                      <a:ext cx="5943600" cy="3166745"/>
                     </a:xfrm>
                     <a:prstGeom prst="rect">
                       <a:avLst/>
@@ -773,50 +728,73 @@
           </wp:inline>
         </w:drawing>
       </w:r>
-      <w:commentRangeStart w:id="4"/>
-      <w:commentRangeStart w:id="5"/>
+    </w:p>
+    <w:p>
+      <w:r>
+        <w:t xml:space="preserve">FIGURE </w:t>
+      </w:r>
+      <w:r>
+        <w:t>6</w:t>
+      </w:r>
+      <w:r>
+        <w:t xml:space="preserve">: </w:t>
+      </w:r>
+      <w:r>
+        <w:t xml:space="preserve">Proportion of significant two-tailed T-Tests comparing forest structural metrics </w:t>
+      </w:r>
+      <w:r>
+        <w:t xml:space="preserve">for BEC subzones </w:t>
+      </w:r>
+      <w:r>
+        <w:t xml:space="preserve">in protected and unprotected areas by BEC </w:t>
+      </w:r>
+      <w:r>
+        <w:t>zone</w:t>
+      </w:r>
+      <w:r>
+        <w:t>.</w:t>
+      </w:r>
     </w:p>
     <w:p/>
     <w:p>
-      <w:r>
-        <w:t>Figure 8: Scatterplots of forest structure metrics between protected and unprotected areas in British Columbia.</w:t>
-      </w:r>
-      <w:commentRangeEnd w:id="4"/>
+      <w:commentRangeStart w:id="2"/>
+      <w:r>
+        <w:t xml:space="preserve">Known that </w:t>
+      </w:r>
+      <w:proofErr w:type="spellStart"/>
+      <w:r>
+        <w:t>bec</w:t>
+      </w:r>
+      <w:proofErr w:type="spellEnd"/>
+      <w:r>
+        <w:t xml:space="preserve"> area is generally well represented, but how does forest structure compare</w:t>
+      </w:r>
+      <w:commentRangeEnd w:id="2"/>
       <w:r>
         <w:rPr>
           <w:rStyle w:val="CommentReference"/>
         </w:rPr>
-        <w:commentReference w:id="4"/>
-      </w:r>
-      <w:commentRangeEnd w:id="5"/>
-      <w:r>
-        <w:rPr>
-          <w:rStyle w:val="CommentReference"/>
-        </w:rPr>
-        <w:commentReference w:id="5"/>
-      </w:r>
-    </w:p>
-    <w:p/>
-    <w:p>
-      <w:r>
-        <w:t>More figures</w:t>
-      </w:r>
-      <w:r>
-        <w:t xml:space="preserve">: zoom in on 4 </w:t>
+        <w:commentReference w:id="2"/>
+      </w:r>
+    </w:p>
+    <w:p>
+      <w:r>
+        <w:t xml:space="preserve">Height, cover, biomass, </w:t>
       </w:r>
       <w:proofErr w:type="spellStart"/>
       <w:r>
-        <w:t>bec</w:t>
+        <w:t>elev_cv</w:t>
       </w:r>
       <w:proofErr w:type="spellEnd"/>
-      <w:r>
-        <w:t xml:space="preserve"> subzones, CDF</w:t>
-      </w:r>
-      <w:r>
-        <w:t>, explore data associated with this</w:t>
-      </w:r>
-      <w:r>
-        <w:t>, like boxplots of each variable and arrows for how things need to move</w:t>
+    </w:p>
+    <w:p>
+      <w:r>
+        <w:t>What structures are missing?</w:t>
+      </w:r>
+    </w:p>
+    <w:p>
+      <w:r>
+        <w:t>Using 4 variables makes it VERY difficult to do the triple axis plot that would be very cool</w:t>
       </w:r>
     </w:p>
     <w:p>
@@ -826,10 +804,10 @@
         </w:rPr>
         <w:lastRenderedPageBreak/>
         <w:drawing>
-          <wp:inline distT="0" distB="0" distL="0" distR="0" wp14:anchorId="5D517C02" wp14:editId="23AC07B7">
-            <wp:extent cx="5943600" cy="4365625"/>
-            <wp:effectExtent l="0" t="0" r="0" b="0"/>
-            <wp:docPr id="21" name="Picture 21"/>
+          <wp:inline distT="0" distB="0" distL="0" distR="0" wp14:anchorId="7F40E416" wp14:editId="1D99E254">
+            <wp:extent cx="5943600" cy="4359910"/>
+            <wp:effectExtent l="0" t="0" r="0" b="2540"/>
+            <wp:docPr id="10" name="Picture 10"/>
             <wp:cNvGraphicFramePr>
               <a:graphicFrameLocks xmlns:a="http://schemas.openxmlformats.org/drawingml/2006/main" noChangeAspect="1"/>
             </wp:cNvGraphicFramePr>
@@ -849,7 +827,7 @@
                   <pic:spPr>
                     <a:xfrm>
                       <a:off x="0" y="0"/>
-                      <a:ext cx="5943600" cy="4365625"/>
+                      <a:ext cx="5943600" cy="4359910"/>
                     </a:xfrm>
                     <a:prstGeom prst="rect">
                       <a:avLst/>
@@ -862,6 +840,35 @@
         </w:drawing>
       </w:r>
     </w:p>
+    <w:p/>
+    <w:p>
+      <w:r>
+        <w:t xml:space="preserve">FIGURE </w:t>
+      </w:r>
+      <w:r>
+        <w:t>7</w:t>
+      </w:r>
+      <w:r>
+        <w:t xml:space="preserve">: triple axis plot, 127 vectors in 3d space from protected mean to unprotected mean, </w:t>
+      </w:r>
+      <w:proofErr w:type="spellStart"/>
+      <w:r>
+        <w:t>coloured</w:t>
+      </w:r>
+      <w:proofErr w:type="spellEnd"/>
+      <w:r>
+        <w:t xml:space="preserve"> by </w:t>
+      </w:r>
+      <w:proofErr w:type="spellStart"/>
+      <w:r>
+        <w:t>bec</w:t>
+      </w:r>
+      <w:proofErr w:type="spellEnd"/>
+      <w:r>
+        <w:t xml:space="preserve"> zone</w:t>
+      </w:r>
+    </w:p>
+    <w:p/>
     <w:p>
       <w:r>
         <w:rPr>
@@ -869,10 +876,10 @@
         </w:rPr>
         <w:lastRenderedPageBreak/>
         <w:drawing>
-          <wp:inline distT="0" distB="0" distL="0" distR="0" wp14:anchorId="15B2D041" wp14:editId="38121644">
+          <wp:inline distT="0" distB="0" distL="0" distR="0" wp14:anchorId="756411D9" wp14:editId="78CD5529">
             <wp:extent cx="5943600" cy="4365625"/>
             <wp:effectExtent l="0" t="0" r="0" b="0"/>
-            <wp:docPr id="24" name="Picture 24"/>
+            <wp:docPr id="20" name="Picture 20"/>
             <wp:cNvGraphicFramePr>
               <a:graphicFrameLocks xmlns:a="http://schemas.openxmlformats.org/drawingml/2006/main" noChangeAspect="1"/>
             </wp:cNvGraphicFramePr>
@@ -904,16 +911,50 @@
           </wp:inline>
         </w:drawing>
       </w:r>
-    </w:p>
-    <w:p>
-      <w:r>
-        <w:t>Figure 9: Density plots of forest structural attributes for protected and unprotected pixels in the Coastal Douglas Fir – Moist Maritime BEC subzone.</w:t>
-      </w:r>
-      <w:r>
-        <w:t xml:space="preserve"> </w:t>
-      </w:r>
-      <w:r>
-        <w:t>* denotes p &lt; 0.05 in a two-tailed t-test.</w:t>
+      <w:commentRangeStart w:id="3"/>
+      <w:commentRangeStart w:id="4"/>
+    </w:p>
+    <w:p/>
+    <w:p>
+      <w:r>
+        <w:t>Figure 8: Scatterplots of forest structure metrics between protected and unprotected areas in British Columbia.</w:t>
+      </w:r>
+      <w:commentRangeEnd w:id="3"/>
+      <w:r>
+        <w:rPr>
+          <w:rStyle w:val="CommentReference"/>
+        </w:rPr>
+        <w:commentReference w:id="3"/>
+      </w:r>
+      <w:commentRangeEnd w:id="4"/>
+      <w:r>
+        <w:rPr>
+          <w:rStyle w:val="CommentReference"/>
+        </w:rPr>
+        <w:commentReference w:id="4"/>
+      </w:r>
+    </w:p>
+    <w:p/>
+    <w:p>
+      <w:r>
+        <w:t>More figures</w:t>
+      </w:r>
+      <w:r>
+        <w:t xml:space="preserve">: zoom in on 4 </w:t>
+      </w:r>
+      <w:proofErr w:type="spellStart"/>
+      <w:r>
+        <w:t>bec</w:t>
+      </w:r>
+      <w:proofErr w:type="spellEnd"/>
+      <w:r>
+        <w:t xml:space="preserve"> subzones, CDF</w:t>
+      </w:r>
+      <w:r>
+        <w:t>, explore data associated with this</w:t>
+      </w:r>
+      <w:r>
+        <w:t>, like boxplots of each variable and arrows for how things need to move</w:t>
       </w:r>
     </w:p>
     <w:p>
@@ -923,10 +964,10 @@
         </w:rPr>
         <w:lastRenderedPageBreak/>
         <w:drawing>
-          <wp:inline distT="0" distB="0" distL="0" distR="0" wp14:anchorId="751C6E33" wp14:editId="0933C7FA">
+          <wp:inline distT="0" distB="0" distL="0" distR="0" wp14:anchorId="5D517C02" wp14:editId="23AC07B7">
             <wp:extent cx="5943600" cy="4365625"/>
             <wp:effectExtent l="0" t="0" r="0" b="0"/>
-            <wp:docPr id="26" name="Picture 26"/>
+            <wp:docPr id="21" name="Picture 21"/>
             <wp:cNvGraphicFramePr>
               <a:graphicFrameLocks xmlns:a="http://schemas.openxmlformats.org/drawingml/2006/main" noChangeAspect="1"/>
             </wp:cNvGraphicFramePr>
@@ -961,21 +1002,15 @@
     </w:p>
     <w:p>
       <w:r>
-        <w:t>Figure 9 but boxplots.</w:t>
-      </w:r>
-    </w:p>
-    <w:p/>
-    <w:p>
-      <w:r>
         <w:rPr>
           <w:noProof/>
         </w:rPr>
         <w:lastRenderedPageBreak/>
         <w:drawing>
-          <wp:inline distT="0" distB="0" distL="0" distR="0" wp14:anchorId="19AFB65B" wp14:editId="725A1E9B">
+          <wp:inline distT="0" distB="0" distL="0" distR="0" wp14:anchorId="15B2D041" wp14:editId="38121644">
             <wp:extent cx="5943600" cy="4365625"/>
             <wp:effectExtent l="0" t="0" r="0" b="0"/>
-            <wp:docPr id="23" name="Picture 23"/>
+            <wp:docPr id="24" name="Picture 24"/>
             <wp:cNvGraphicFramePr>
               <a:graphicFrameLocks xmlns:a="http://schemas.openxmlformats.org/drawingml/2006/main" noChangeAspect="1"/>
             </wp:cNvGraphicFramePr>
@@ -1010,19 +1045,7 @@
     </w:p>
     <w:p>
       <w:r>
-        <w:t>Figure 10</w:t>
-      </w:r>
-      <w:r>
-        <w:t xml:space="preserve"> </w:t>
-      </w:r>
-      <w:r>
-        <w:t xml:space="preserve">Density plots of forest structural attributes for protected and unprotected pixels in the </w:t>
-      </w:r>
-      <w:r>
-        <w:t>Engelmann Spruce – Subalpine Fir Wet Very Cold Parkland</w:t>
-      </w:r>
-      <w:r>
-        <w:t xml:space="preserve"> BEC subzone.</w:t>
+        <w:t>Figure 9: Density plots of forest structural attributes for protected and unprotected pixels in the Coastal Douglas Fir – Moist Maritime BEC subzone.</w:t>
       </w:r>
       <w:r>
         <w:t xml:space="preserve"> * denotes p &lt; 0.05 in a two-tailed t-test.</w:t>
@@ -1035,10 +1058,10 @@
         </w:rPr>
         <w:lastRenderedPageBreak/>
         <w:drawing>
-          <wp:inline distT="0" distB="0" distL="0" distR="0" wp14:anchorId="57E11C4A" wp14:editId="39AA7662">
+          <wp:inline distT="0" distB="0" distL="0" distR="0" wp14:anchorId="751C6E33" wp14:editId="0933C7FA">
             <wp:extent cx="5943600" cy="4365625"/>
             <wp:effectExtent l="0" t="0" r="0" b="0"/>
-            <wp:docPr id="25" name="Picture 25"/>
+            <wp:docPr id="26" name="Picture 26"/>
             <wp:cNvGraphicFramePr>
               <a:graphicFrameLocks xmlns:a="http://schemas.openxmlformats.org/drawingml/2006/main" noChangeAspect="1"/>
             </wp:cNvGraphicFramePr>
@@ -1073,31 +1096,128 @@
     </w:p>
     <w:p>
       <w:r>
+        <w:t>Figure 9 but boxplots.</w:t>
+      </w:r>
+    </w:p>
+    <w:p/>
+    <w:p>
+      <w:r>
+        <w:rPr>
+          <w:noProof/>
+        </w:rPr>
+        <w:lastRenderedPageBreak/>
+        <w:drawing>
+          <wp:inline distT="0" distB="0" distL="0" distR="0" wp14:anchorId="19AFB65B" wp14:editId="725A1E9B">
+            <wp:extent cx="5943600" cy="4365625"/>
+            <wp:effectExtent l="0" t="0" r="0" b="0"/>
+            <wp:docPr id="23" name="Picture 23"/>
+            <wp:cNvGraphicFramePr>
+              <a:graphicFrameLocks xmlns:a="http://schemas.openxmlformats.org/drawingml/2006/main" noChangeAspect="1"/>
+            </wp:cNvGraphicFramePr>
+            <a:graphic xmlns:a="http://schemas.openxmlformats.org/drawingml/2006/main">
+              <a:graphicData uri="http://schemas.openxmlformats.org/drawingml/2006/picture">
+                <pic:pic xmlns:pic="http://schemas.openxmlformats.org/drawingml/2006/picture">
+                  <pic:nvPicPr>
+                    <pic:cNvPr id="1" name=""/>
+                    <pic:cNvPicPr/>
+                  </pic:nvPicPr>
+                  <pic:blipFill>
+                    <a:blip r:embed="rId22"/>
+                    <a:stretch>
+                      <a:fillRect/>
+                    </a:stretch>
+                  </pic:blipFill>
+                  <pic:spPr>
+                    <a:xfrm>
+                      <a:off x="0" y="0"/>
+                      <a:ext cx="5943600" cy="4365625"/>
+                    </a:xfrm>
+                    <a:prstGeom prst="rect">
+                      <a:avLst/>
+                    </a:prstGeom>
+                  </pic:spPr>
+                </pic:pic>
+              </a:graphicData>
+            </a:graphic>
+          </wp:inline>
+        </w:drawing>
+      </w:r>
+    </w:p>
+    <w:p>
+      <w:r>
+        <w:t>Figure 10</w:t>
+      </w:r>
+      <w:r>
+        <w:t xml:space="preserve"> </w:t>
+      </w:r>
+      <w:r>
+        <w:t xml:space="preserve">Density plots of forest structural attributes for protected and unprotected pixels in the </w:t>
+      </w:r>
+      <w:r>
+        <w:t>Engelmann Spruce – Subalpine Fir Wet Very Cold Parkland</w:t>
+      </w:r>
+      <w:r>
+        <w:t xml:space="preserve"> BEC subzone.</w:t>
+      </w:r>
+      <w:r>
+        <w:t xml:space="preserve"> * denotes p &lt; 0.05 in a two-tailed t-test.</w:t>
+      </w:r>
+    </w:p>
+    <w:p>
+      <w:r>
+        <w:rPr>
+          <w:noProof/>
+        </w:rPr>
+        <w:lastRenderedPageBreak/>
+        <w:drawing>
+          <wp:inline distT="0" distB="0" distL="0" distR="0" wp14:anchorId="57E11C4A" wp14:editId="39AA7662">
+            <wp:extent cx="5943600" cy="4365625"/>
+            <wp:effectExtent l="0" t="0" r="0" b="0"/>
+            <wp:docPr id="25" name="Picture 25"/>
+            <wp:cNvGraphicFramePr>
+              <a:graphicFrameLocks xmlns:a="http://schemas.openxmlformats.org/drawingml/2006/main" noChangeAspect="1"/>
+            </wp:cNvGraphicFramePr>
+            <a:graphic xmlns:a="http://schemas.openxmlformats.org/drawingml/2006/main">
+              <a:graphicData uri="http://schemas.openxmlformats.org/drawingml/2006/picture">
+                <pic:pic xmlns:pic="http://schemas.openxmlformats.org/drawingml/2006/picture">
+                  <pic:nvPicPr>
+                    <pic:cNvPr id="1" name=""/>
+                    <pic:cNvPicPr/>
+                  </pic:nvPicPr>
+                  <pic:blipFill>
+                    <a:blip r:embed="rId23"/>
+                    <a:stretch>
+                      <a:fillRect/>
+                    </a:stretch>
+                  </pic:blipFill>
+                  <pic:spPr>
+                    <a:xfrm>
+                      <a:off x="0" y="0"/>
+                      <a:ext cx="5943600" cy="4365625"/>
+                    </a:xfrm>
+                    <a:prstGeom prst="rect">
+                      <a:avLst/>
+                    </a:prstGeom>
+                  </pic:spPr>
+                </pic:pic>
+              </a:graphicData>
+            </a:graphic>
+          </wp:inline>
+        </w:drawing>
+      </w:r>
+    </w:p>
+    <w:p>
+      <w:r>
         <w:t>Figure 10 but boxplots.</w:t>
       </w:r>
     </w:p>
-    <w:p>
-      <w:r>
-        <w:t>NEED:</w:t>
-      </w:r>
-    </w:p>
-    <w:p>
-      <w:r>
-        <w:t>Study area figure</w:t>
-      </w:r>
-    </w:p>
-    <w:p>
-      <w:r>
-        <w:t xml:space="preserve">Data figure? Showcasing layers? </w:t>
-      </w:r>
-      <w:proofErr w:type="spellStart"/>
-      <w:r>
-        <w:t>Batlow</w:t>
-      </w:r>
-      <w:proofErr w:type="spellEnd"/>
-      <w:r>
-        <w:t xml:space="preserve"> palette </w:t>
-      </w:r>
+    <w:p/>
+    <w:p>
+      <w:r>
+        <w:t>Not sure what else to put in the vignette section. I’ve been trying to add significance bars but it is very difficult.</w:t>
+      </w:r>
+      <w:bookmarkStart w:id="5" w:name="_GoBack"/>
+      <w:bookmarkEnd w:id="5"/>
     </w:p>
     <w:sectPr>
       <w:pgSz w:w="12240" w:h="15840"/>
@@ -1111,7 +1231,7 @@
 
 <file path=word/comments.xml><?xml version="1.0" encoding="utf-8"?>
 <w:comments xmlns:wpc="http://schemas.microsoft.com/office/word/2010/wordprocessingCanvas" xmlns:cx="http://schemas.microsoft.com/office/drawing/2014/chartex" xmlns:cx1="http://schemas.microsoft.com/office/drawing/2015/9/8/chartex" xmlns:cx2="http://schemas.microsoft.com/office/drawing/2015/10/21/chartex" xmlns:cx3="http://schemas.microsoft.com/office/drawing/2016/5/9/chartex" xmlns:cx4="http://schemas.microsoft.com/office/drawing/2016/5/10/chartex" xmlns:cx5="http://schemas.microsoft.com/office/drawing/2016/5/11/chartex" xmlns:cx6="http://schemas.microsoft.com/office/drawing/2016/5/12/chartex" xmlns:cx7="http://schemas.microsoft.com/office/drawing/2016/5/13/chartex" xmlns:cx8="http://schemas.microsoft.com/office/drawing/2016/5/14/chartex" xmlns:mc="http://schemas.openxmlformats.org/markup-compatibility/2006" xmlns:aink="http://schemas.microsoft.com/office/drawing/2016/ink" xmlns:am3d="http://schemas.microsoft.com/office/drawing/2017/model3d" xmlns:o="urn:schemas-microsoft-com:office:office" xmlns:r="http://schemas.openxmlformats.org/officeDocument/2006/relationships" xmlns:m="http://schemas.openxmlformats.org/officeDocument/2006/math" xmlns:v="urn:schemas-microsoft-com:vml" xmlns:wp14="http://schemas.microsoft.com/office/word/2010/wordprocessingDrawing" xmlns:wp="http://schemas.openxmlformats.org/drawingml/2006/wordprocessingDrawing" xmlns:w10="urn:schemas-microsoft-com:office:word" xmlns:w="http://schemas.openxmlformats.org/wordprocessingml/2006/main" xmlns:w14="http://schemas.microsoft.com/office/word/2010/wordml" xmlns:w15="http://schemas.microsoft.com/office/word/2012/wordml" xmlns:w16cid="http://schemas.microsoft.com/office/word/2016/wordml/cid" xmlns:w16se="http://schemas.microsoft.com/office/word/2015/wordml/symex" xmlns:wpg="http://schemas.microsoft.com/office/word/2010/wordprocessingGroup" xmlns:wpi="http://schemas.microsoft.com/office/word/2010/wordprocessingInk" xmlns:wne="http://schemas.microsoft.com/office/word/2006/wordml" xmlns:wps="http://schemas.microsoft.com/office/word/2010/wordprocessingShape" mc:Ignorable="w14 w15 w16se w16cid wp14">
-  <w:comment w:id="1" w:author="Evan Muise" w:date="2021-06-07T15:31:00Z" w:initials="EM">
+  <w:comment w:id="0" w:author="Evan Muise" w:date="2021-06-07T15:31:00Z" w:initials="EM">
     <w:p>
       <w:pPr>
         <w:pStyle w:val="CommentText"/>
@@ -1140,7 +1260,7 @@
       </w:r>
     </w:p>
   </w:comment>
-  <w:comment w:id="2" w:author="Evan Muise" w:date="2021-06-10T13:53:00Z" w:initials="EM">
+  <w:comment w:id="1" w:author="Evan Muise" w:date="2021-06-10T13:53:00Z" w:initials="EM">
     <w:p>
       <w:pPr>
         <w:pStyle w:val="CommentText"/>
@@ -1156,7 +1276,7 @@
       </w:r>
     </w:p>
   </w:comment>
-  <w:comment w:id="3" w:author="Coops, Nicholas" w:date="2021-05-31T07:03:00Z" w:initials="CN">
+  <w:comment w:id="2" w:author="Coops, Nicholas" w:date="2021-05-31T07:03:00Z" w:initials="CN">
     <w:p>
       <w:pPr>
         <w:pStyle w:val="CommentText"/>
@@ -1196,7 +1316,7 @@
       </w:r>
     </w:p>
   </w:comment>
-  <w:comment w:id="4" w:author="Evan Muise" w:date="2021-06-07T15:48:00Z" w:initials="EM">
+  <w:comment w:id="3" w:author="Evan Muise" w:date="2021-06-07T15:48:00Z" w:initials="EM">
     <w:p>
       <w:pPr>
         <w:pStyle w:val="CommentText"/>
@@ -1212,7 +1332,7 @@
       </w:r>
     </w:p>
   </w:comment>
-  <w:comment w:id="5" w:author="Evan Muise" w:date="2021-06-07T15:48:00Z" w:initials="EM">
+  <w:comment w:id="4" w:author="Evan Muise" w:date="2021-06-07T15:48:00Z" w:initials="EM">
     <w:p>
       <w:pPr>
         <w:pStyle w:val="CommentText"/>
@@ -1660,6 +1780,28 @@
     <w:name w:val="Normal"/>
     <w:qFormat/>
   </w:style>
+  <w:style w:type="paragraph" w:styleId="Heading2">
+    <w:name w:val="heading 2"/>
+    <w:basedOn w:val="Normal"/>
+    <w:next w:val="Normal"/>
+    <w:link w:val="Heading2Char"/>
+    <w:uiPriority w:val="9"/>
+    <w:unhideWhenUsed/>
+    <w:qFormat/>
+    <w:rsid w:val="002360FC"/>
+    <w:pPr>
+      <w:keepNext/>
+      <w:keepLines/>
+      <w:spacing w:before="40" w:after="0"/>
+      <w:outlineLvl w:val="1"/>
+    </w:pPr>
+    <w:rPr>
+      <w:rFonts w:asciiTheme="majorHAnsi" w:eastAsiaTheme="majorEastAsia" w:hAnsiTheme="majorHAnsi" w:cstheme="majorBidi"/>
+      <w:color w:val="2F5496" w:themeColor="accent1" w:themeShade="BF"/>
+      <w:sz w:val="26"/>
+      <w:szCs w:val="26"/>
+    </w:rPr>
+  </w:style>
   <w:style w:type="character" w:default="1" w:styleId="DefaultParagraphFont">
     <w:name w:val="Default Paragraph Font"/>
     <w:uiPriority w:val="1"/>
@@ -1783,6 +1925,19 @@
       <w:rFonts w:ascii="Segoe UI" w:hAnsi="Segoe UI" w:cs="Segoe UI"/>
       <w:sz w:val="18"/>
       <w:szCs w:val="18"/>
+    </w:rPr>
+  </w:style>
+  <w:style w:type="character" w:customStyle="1" w:styleId="Heading2Char">
+    <w:name w:val="Heading 2 Char"/>
+    <w:basedOn w:val="DefaultParagraphFont"/>
+    <w:link w:val="Heading2"/>
+    <w:uiPriority w:val="9"/>
+    <w:rsid w:val="002360FC"/>
+    <w:rPr>
+      <w:rFonts w:asciiTheme="majorHAnsi" w:eastAsiaTheme="majorEastAsia" w:hAnsiTheme="majorHAnsi" w:cstheme="majorBidi"/>
+      <w:color w:val="2F5496" w:themeColor="accent1" w:themeShade="BF"/>
+      <w:sz w:val="26"/>
+      <w:szCs w:val="26"/>
     </w:rPr>
   </w:style>
 </w:styles>

</xml_diff>